<commit_message>
updated figures to include "subtransect" vs. "transect" when reporting p-values. plus other small changes
</commit_message>
<xml_diff>
--- a/Figures_Tables/False_discovery_rate/FDR_p_all.docx
+++ b/Figures_Tables/False_discovery_rate/FDR_p_all.docx
@@ -11074,39 +11074,39 @@
                 <w:szCs w:val="22"/>
                 <w:color w:val="000000"/>
               </w:rPr>
-              <w:t xml:space="preserve">SLA</w:t>
-            </w:r>
-          </w:p>
-        </w:tc>
-        <w:tc>
-          <w:tcPr>
-            <w:tcBorders>
-              <w:bottom w:val="single" w:sz="8" w:space="0" w:color="666666"/>
-              <w:top w:val="single" w:sz="8" w:space="0" w:color="666666"/>
-            </w:tcBorders>
-            <w:shd w:val="clear" w:color="auto" w:fill="FFFFFF"/>
-            <w:tcMar>
-              <w:top w:w="0" w:type="dxa"/>
-              <w:bottom w:w="0" w:type="dxa"/>
-              <w:left w:w="0" w:type="dxa"/>
-              <w:right w:w="0" w:type="dxa"/>
-            </w:tcMar>
-            <w:vAlign w:val="center"/>
-          </w:tcPr>
-          <w:p>
-            <w:pPr>
-              <w:jc w:val="center"/>
-              <w:spacing w:after="60" w:before="60" w:line="240"/>
-              <w:ind w:firstLine="0" w:left="60" w:right="60"/>
-            </w:pPr>
-            <w:r xmlns:w="http://schemas.openxmlformats.org/wordprocessingml/2006/main" xmlns:wp="http://schemas.openxmlformats.org/drawingml/2006/wordprocessingDrawing" xmlns:r="http://schemas.openxmlformats.org/officeDocument/2006/relationships" xmlns:w14="http://schemas.microsoft.com/office/word/2010/wordml">
-              <w:rPr>
-                <w:rFonts w:ascii="Arial" w:hAnsi="Arial" w:eastAsia="Arial" w:cs="Arial"/>
-                <w:sz w:val="22"/>
-                <w:szCs w:val="22"/>
-                <w:color w:val="000000"/>
-              </w:rPr>
-              <w:t xml:space="preserve">0.094</w:t>
+              <w:t xml:space="preserve">Ramets after flowering</w:t>
+            </w:r>
+          </w:p>
+        </w:tc>
+        <w:tc>
+          <w:tcPr>
+            <w:tcBorders>
+              <w:bottom w:val="single" w:sz="8" w:space="0" w:color="666666"/>
+              <w:top w:val="single" w:sz="8" w:space="0" w:color="666666"/>
+            </w:tcBorders>
+            <w:shd w:val="clear" w:color="auto" w:fill="FFFFFF"/>
+            <w:tcMar>
+              <w:top w:w="0" w:type="dxa"/>
+              <w:bottom w:w="0" w:type="dxa"/>
+              <w:left w:w="0" w:type="dxa"/>
+              <w:right w:w="0" w:type="dxa"/>
+            </w:tcMar>
+            <w:vAlign w:val="center"/>
+          </w:tcPr>
+          <w:p>
+            <w:pPr>
+              <w:jc w:val="center"/>
+              <w:spacing w:after="60" w:before="60" w:line="240"/>
+              <w:ind w:firstLine="0" w:left="60" w:right="60"/>
+            </w:pPr>
+            <w:r xmlns:w="http://schemas.openxmlformats.org/wordprocessingml/2006/main" xmlns:wp="http://schemas.openxmlformats.org/drawingml/2006/wordprocessingDrawing" xmlns:r="http://schemas.openxmlformats.org/officeDocument/2006/relationships" xmlns:w14="http://schemas.microsoft.com/office/word/2010/wordml">
+              <w:rPr>
+                <w:rFonts w:ascii="Arial" w:hAnsi="Arial" w:eastAsia="Arial" w:cs="Arial"/>
+                <w:sz w:val="22"/>
+                <w:szCs w:val="22"/>
+                <w:color w:val="000000"/>
+              </w:rPr>
+              <w:t xml:space="preserve">0.072</w:t>
             </w:r>
           </w:p>
         </w:tc>
@@ -11240,39 +11240,39 @@
                 <w:szCs w:val="22"/>
                 <w:color w:val="000000"/>
               </w:rPr>
-              <w:t xml:space="preserve">Ramets after flowering</w:t>
-            </w:r>
-          </w:p>
-        </w:tc>
-        <w:tc>
-          <w:tcPr>
-            <w:tcBorders>
-              <w:bottom w:val="single" w:sz="8" w:space="0" w:color="666666"/>
-              <w:top w:val="single" w:sz="8" w:space="0" w:color="666666"/>
-            </w:tcBorders>
-            <w:shd w:val="clear" w:color="auto" w:fill="FFFFFF"/>
-            <w:tcMar>
-              <w:top w:w="0" w:type="dxa"/>
-              <w:bottom w:w="0" w:type="dxa"/>
-              <w:left w:w="0" w:type="dxa"/>
-              <w:right w:w="0" w:type="dxa"/>
-            </w:tcMar>
-            <w:vAlign w:val="center"/>
-          </w:tcPr>
-          <w:p>
-            <w:pPr>
-              <w:jc w:val="center"/>
-              <w:spacing w:after="60" w:before="60" w:line="240"/>
-              <w:ind w:firstLine="0" w:left="60" w:right="60"/>
-            </w:pPr>
-            <w:r xmlns:w="http://schemas.openxmlformats.org/wordprocessingml/2006/main" xmlns:wp="http://schemas.openxmlformats.org/drawingml/2006/wordprocessingDrawing" xmlns:r="http://schemas.openxmlformats.org/officeDocument/2006/relationships" xmlns:w14="http://schemas.microsoft.com/office/word/2010/wordml">
-              <w:rPr>
-                <w:rFonts w:ascii="Arial" w:hAnsi="Arial" w:eastAsia="Arial" w:cs="Arial"/>
-                <w:sz w:val="22"/>
-                <w:szCs w:val="22"/>
-                <w:color w:val="000000"/>
-              </w:rPr>
-              <w:t xml:space="preserve">0.098</w:t>
+              <w:t xml:space="preserve">SLA</w:t>
+            </w:r>
+          </w:p>
+        </w:tc>
+        <w:tc>
+          <w:tcPr>
+            <w:tcBorders>
+              <w:bottom w:val="single" w:sz="8" w:space="0" w:color="666666"/>
+              <w:top w:val="single" w:sz="8" w:space="0" w:color="666666"/>
+            </w:tcBorders>
+            <w:shd w:val="clear" w:color="auto" w:fill="FFFFFF"/>
+            <w:tcMar>
+              <w:top w:w="0" w:type="dxa"/>
+              <w:bottom w:w="0" w:type="dxa"/>
+              <w:left w:w="0" w:type="dxa"/>
+              <w:right w:w="0" w:type="dxa"/>
+            </w:tcMar>
+            <w:vAlign w:val="center"/>
+          </w:tcPr>
+          <w:p>
+            <w:pPr>
+              <w:jc w:val="center"/>
+              <w:spacing w:after="60" w:before="60" w:line="240"/>
+              <w:ind w:firstLine="0" w:left="60" w:right="60"/>
+            </w:pPr>
+            <w:r xmlns:w="http://schemas.openxmlformats.org/wordprocessingml/2006/main" xmlns:wp="http://schemas.openxmlformats.org/drawingml/2006/wordprocessingDrawing" xmlns:r="http://schemas.openxmlformats.org/officeDocument/2006/relationships" xmlns:w14="http://schemas.microsoft.com/office/word/2010/wordml">
+              <w:rPr>
+                <w:rFonts w:ascii="Arial" w:hAnsi="Arial" w:eastAsia="Arial" w:cs="Arial"/>
+                <w:sz w:val="22"/>
+                <w:szCs w:val="22"/>
+                <w:color w:val="000000"/>
+              </w:rPr>
+              <w:t xml:space="preserve">0.094</w:t>
             </w:r>
           </w:p>
         </w:tc>
@@ -12000,7 +12000,7 @@
                 <w:szCs w:val="22"/>
                 <w:color w:val="000000"/>
               </w:rPr>
-              <w:t xml:space="preserve">0.845</w:t>
+              <w:t xml:space="preserve">0.796</w:t>
             </w:r>
           </w:p>
         </w:tc>
@@ -12166,7 +12166,7 @@
                 <w:szCs w:val="22"/>
                 <w:color w:val="000000"/>
               </w:rPr>
-              <w:t xml:space="preserve">0.845</w:t>
+              <w:t xml:space="preserve">0.796</w:t>
             </w:r>
           </w:p>
         </w:tc>
@@ -12332,7 +12332,7 @@
                 <w:szCs w:val="22"/>
                 <w:color w:val="000000"/>
               </w:rPr>
-              <w:t xml:space="preserve">0.845</w:t>
+              <w:t xml:space="preserve">0.796</w:t>
             </w:r>
           </w:p>
         </w:tc>
@@ -12498,7 +12498,7 @@
                 <w:szCs w:val="22"/>
                 <w:color w:val="000000"/>
               </w:rPr>
-              <w:t xml:space="preserve">0.845</w:t>
+              <w:t xml:space="preserve">0.796</w:t>
             </w:r>
           </w:p>
         </w:tc>
@@ -12664,7 +12664,7 @@
                 <w:szCs w:val="22"/>
                 <w:color w:val="000000"/>
               </w:rPr>
-              <w:t xml:space="preserve">0.845</w:t>
+              <w:t xml:space="preserve">0.796</w:t>
             </w:r>
           </w:p>
         </w:tc>
@@ -12830,7 +12830,7 @@
                 <w:szCs w:val="22"/>
                 <w:color w:val="000000"/>
               </w:rPr>
-              <w:t xml:space="preserve">0.845</w:t>
+              <w:t xml:space="preserve">0.796</w:t>
             </w:r>
           </w:p>
         </w:tc>
@@ -12900,39 +12900,39 @@
                 <w:szCs w:val="22"/>
                 <w:color w:val="000000"/>
               </w:rPr>
-              <w:t xml:space="preserve">Flower size</w:t>
-            </w:r>
-          </w:p>
-        </w:tc>
-        <w:tc>
-          <w:tcPr>
-            <w:tcBorders>
-              <w:bottom w:val="single" w:sz="8" w:space="0" w:color="666666"/>
-              <w:top w:val="single" w:sz="8" w:space="0" w:color="666666"/>
-            </w:tcBorders>
-            <w:shd w:val="clear" w:color="auto" w:fill="FFFFFF"/>
-            <w:tcMar>
-              <w:top w:w="0" w:type="dxa"/>
-              <w:bottom w:w="0" w:type="dxa"/>
-              <w:left w:w="0" w:type="dxa"/>
-              <w:right w:w="0" w:type="dxa"/>
-            </w:tcMar>
-            <w:vAlign w:val="center"/>
-          </w:tcPr>
-          <w:p>
-            <w:pPr>
-              <w:jc w:val="center"/>
-              <w:spacing w:after="60" w:before="60" w:line="240"/>
-              <w:ind w:firstLine="0" w:left="60" w:right="60"/>
-            </w:pPr>
-            <w:r xmlns:w="http://schemas.openxmlformats.org/wordprocessingml/2006/main" xmlns:wp="http://schemas.openxmlformats.org/drawingml/2006/wordprocessingDrawing" xmlns:r="http://schemas.openxmlformats.org/officeDocument/2006/relationships" xmlns:w14="http://schemas.microsoft.com/office/word/2010/wordml">
-              <w:rPr>
-                <w:rFonts w:ascii="Arial" w:hAnsi="Arial" w:eastAsia="Arial" w:cs="Arial"/>
-                <w:sz w:val="22"/>
-                <w:szCs w:val="22"/>
-                <w:color w:val="000000"/>
-              </w:rPr>
-              <w:t xml:space="preserve">0.448</w:t>
+              <w:t xml:space="preserve">Follicles</w:t>
+            </w:r>
+          </w:p>
+        </w:tc>
+        <w:tc>
+          <w:tcPr>
+            <w:tcBorders>
+              <w:bottom w:val="single" w:sz="8" w:space="0" w:color="666666"/>
+              <w:top w:val="single" w:sz="8" w:space="0" w:color="666666"/>
+            </w:tcBorders>
+            <w:shd w:val="clear" w:color="auto" w:fill="FFFFFF"/>
+            <w:tcMar>
+              <w:top w:w="0" w:type="dxa"/>
+              <w:bottom w:w="0" w:type="dxa"/>
+              <w:left w:w="0" w:type="dxa"/>
+              <w:right w:w="0" w:type="dxa"/>
+            </w:tcMar>
+            <w:vAlign w:val="center"/>
+          </w:tcPr>
+          <w:p>
+            <w:pPr>
+              <w:jc w:val="center"/>
+              <w:spacing w:after="60" w:before="60" w:line="240"/>
+              <w:ind w:firstLine="0" w:left="60" w:right="60"/>
+            </w:pPr>
+            <w:r xmlns:w="http://schemas.openxmlformats.org/wordprocessingml/2006/main" xmlns:wp="http://schemas.openxmlformats.org/drawingml/2006/wordprocessingDrawing" xmlns:r="http://schemas.openxmlformats.org/officeDocument/2006/relationships" xmlns:w14="http://schemas.microsoft.com/office/word/2010/wordml">
+              <w:rPr>
+                <w:rFonts w:ascii="Arial" w:hAnsi="Arial" w:eastAsia="Arial" w:cs="Arial"/>
+                <w:sz w:val="22"/>
+                <w:szCs w:val="22"/>
+                <w:color w:val="000000"/>
+              </w:rPr>
+              <w:t xml:space="preserve">0.446</w:t>
             </w:r>
           </w:p>
         </w:tc>
@@ -12996,7 +12996,7 @@
                 <w:szCs w:val="22"/>
                 <w:color w:val="000000"/>
               </w:rPr>
-              <w:t xml:space="preserve">0.845</w:t>
+              <w:t xml:space="preserve">0.796</w:t>
             </w:r>
           </w:p>
         </w:tc>
@@ -13066,39 +13066,39 @@
                 <w:szCs w:val="22"/>
                 <w:color w:val="000000"/>
               </w:rPr>
-              <w:t xml:space="preserve">Relative growth rate</w:t>
-            </w:r>
-          </w:p>
-        </w:tc>
-        <w:tc>
-          <w:tcPr>
-            <w:tcBorders>
-              <w:bottom w:val="single" w:sz="8" w:space="0" w:color="666666"/>
-              <w:top w:val="single" w:sz="8" w:space="0" w:color="666666"/>
-            </w:tcBorders>
-            <w:shd w:val="clear" w:color="auto" w:fill="FFFFFF"/>
-            <w:tcMar>
-              <w:top w:w="0" w:type="dxa"/>
-              <w:bottom w:w="0" w:type="dxa"/>
-              <w:left w:w="0" w:type="dxa"/>
-              <w:right w:w="0" w:type="dxa"/>
-            </w:tcMar>
-            <w:vAlign w:val="center"/>
-          </w:tcPr>
-          <w:p>
-            <w:pPr>
-              <w:jc w:val="center"/>
-              <w:spacing w:after="60" w:before="60" w:line="240"/>
-              <w:ind w:firstLine="0" w:left="60" w:right="60"/>
-            </w:pPr>
-            <w:r xmlns:w="http://schemas.openxmlformats.org/wordprocessingml/2006/main" xmlns:wp="http://schemas.openxmlformats.org/drawingml/2006/wordprocessingDrawing" xmlns:r="http://schemas.openxmlformats.org/officeDocument/2006/relationships" xmlns:w14="http://schemas.microsoft.com/office/word/2010/wordml">
-              <w:rPr>
-                <w:rFonts w:ascii="Arial" w:hAnsi="Arial" w:eastAsia="Arial" w:cs="Arial"/>
-                <w:sz w:val="22"/>
-                <w:szCs w:val="22"/>
-                <w:color w:val="000000"/>
-              </w:rPr>
-              <w:t xml:space="preserve">0.453</w:t>
+              <w:t xml:space="preserve">Flower size</w:t>
+            </w:r>
+          </w:p>
+        </w:tc>
+        <w:tc>
+          <w:tcPr>
+            <w:tcBorders>
+              <w:bottom w:val="single" w:sz="8" w:space="0" w:color="666666"/>
+              <w:top w:val="single" w:sz="8" w:space="0" w:color="666666"/>
+            </w:tcBorders>
+            <w:shd w:val="clear" w:color="auto" w:fill="FFFFFF"/>
+            <w:tcMar>
+              <w:top w:w="0" w:type="dxa"/>
+              <w:bottom w:w="0" w:type="dxa"/>
+              <w:left w:w="0" w:type="dxa"/>
+              <w:right w:w="0" w:type="dxa"/>
+            </w:tcMar>
+            <w:vAlign w:val="center"/>
+          </w:tcPr>
+          <w:p>
+            <w:pPr>
+              <w:jc w:val="center"/>
+              <w:spacing w:after="60" w:before="60" w:line="240"/>
+              <w:ind w:firstLine="0" w:left="60" w:right="60"/>
+            </w:pPr>
+            <w:r xmlns:w="http://schemas.openxmlformats.org/wordprocessingml/2006/main" xmlns:wp="http://schemas.openxmlformats.org/drawingml/2006/wordprocessingDrawing" xmlns:r="http://schemas.openxmlformats.org/officeDocument/2006/relationships" xmlns:w14="http://schemas.microsoft.com/office/word/2010/wordml">
+              <w:rPr>
+                <w:rFonts w:ascii="Arial" w:hAnsi="Arial" w:eastAsia="Arial" w:cs="Arial"/>
+                <w:sz w:val="22"/>
+                <w:szCs w:val="22"/>
+                <w:color w:val="000000"/>
+              </w:rPr>
+              <w:t xml:space="preserve">0.448</w:t>
             </w:r>
           </w:p>
         </w:tc>
@@ -13162,7 +13162,7 @@
                 <w:szCs w:val="22"/>
                 <w:color w:val="000000"/>
               </w:rPr>
-              <w:t xml:space="preserve">0.845</w:t>
+              <w:t xml:space="preserve">0.796</w:t>
             </w:r>
           </w:p>
         </w:tc>
@@ -13232,39 +13232,39 @@
                 <w:szCs w:val="22"/>
                 <w:color w:val="000000"/>
               </w:rPr>
-              <w:t xml:space="preserve">Herbivory before flowering (binary)</w:t>
-            </w:r>
-          </w:p>
-        </w:tc>
-        <w:tc>
-          <w:tcPr>
-            <w:tcBorders>
-              <w:bottom w:val="single" w:sz="8" w:space="0" w:color="666666"/>
-              <w:top w:val="single" w:sz="8" w:space="0" w:color="666666"/>
-            </w:tcBorders>
-            <w:shd w:val="clear" w:color="auto" w:fill="FFFFFF"/>
-            <w:tcMar>
-              <w:top w:w="0" w:type="dxa"/>
-              <w:bottom w:w="0" w:type="dxa"/>
-              <w:left w:w="0" w:type="dxa"/>
-              <w:right w:w="0" w:type="dxa"/>
-            </w:tcMar>
-            <w:vAlign w:val="center"/>
-          </w:tcPr>
-          <w:p>
-            <w:pPr>
-              <w:jc w:val="center"/>
-              <w:spacing w:after="60" w:before="60" w:line="240"/>
-              <w:ind w:firstLine="0" w:left="60" w:right="60"/>
-            </w:pPr>
-            <w:r xmlns:w="http://schemas.openxmlformats.org/wordprocessingml/2006/main" xmlns:wp="http://schemas.openxmlformats.org/drawingml/2006/wordprocessingDrawing" xmlns:r="http://schemas.openxmlformats.org/officeDocument/2006/relationships" xmlns:w14="http://schemas.microsoft.com/office/word/2010/wordml">
-              <w:rPr>
-                <w:rFonts w:ascii="Arial" w:hAnsi="Arial" w:eastAsia="Arial" w:cs="Arial"/>
-                <w:sz w:val="22"/>
-                <w:szCs w:val="22"/>
-                <w:color w:val="000000"/>
-              </w:rPr>
-              <w:t xml:space="preserve">0.497</w:t>
+              <w:t xml:space="preserve">Relative growth rate</w:t>
+            </w:r>
+          </w:p>
+        </w:tc>
+        <w:tc>
+          <w:tcPr>
+            <w:tcBorders>
+              <w:bottom w:val="single" w:sz="8" w:space="0" w:color="666666"/>
+              <w:top w:val="single" w:sz="8" w:space="0" w:color="666666"/>
+            </w:tcBorders>
+            <w:shd w:val="clear" w:color="auto" w:fill="FFFFFF"/>
+            <w:tcMar>
+              <w:top w:w="0" w:type="dxa"/>
+              <w:bottom w:w="0" w:type="dxa"/>
+              <w:left w:w="0" w:type="dxa"/>
+              <w:right w:w="0" w:type="dxa"/>
+            </w:tcMar>
+            <w:vAlign w:val="center"/>
+          </w:tcPr>
+          <w:p>
+            <w:pPr>
+              <w:jc w:val="center"/>
+              <w:spacing w:after="60" w:before="60" w:line="240"/>
+              <w:ind w:firstLine="0" w:left="60" w:right="60"/>
+            </w:pPr>
+            <w:r xmlns:w="http://schemas.openxmlformats.org/wordprocessingml/2006/main" xmlns:wp="http://schemas.openxmlformats.org/drawingml/2006/wordprocessingDrawing" xmlns:r="http://schemas.openxmlformats.org/officeDocument/2006/relationships" xmlns:w14="http://schemas.microsoft.com/office/word/2010/wordml">
+              <w:rPr>
+                <w:rFonts w:ascii="Arial" w:hAnsi="Arial" w:eastAsia="Arial" w:cs="Arial"/>
+                <w:sz w:val="22"/>
+                <w:szCs w:val="22"/>
+                <w:color w:val="000000"/>
+              </w:rPr>
+              <w:t xml:space="preserve">0.453</w:t>
             </w:r>
           </w:p>
         </w:tc>
@@ -13328,7 +13328,7 @@
                 <w:szCs w:val="22"/>
                 <w:color w:val="000000"/>
               </w:rPr>
-              <w:t xml:space="preserve">0.845</w:t>
+              <w:t xml:space="preserve">0.796</w:t>
             </w:r>
           </w:p>
         </w:tc>
@@ -13398,39 +13398,39 @@
                 <w:szCs w:val="22"/>
                 <w:color w:val="000000"/>
               </w:rPr>
-              <w:t xml:space="preserve">Inflorescences</w:t>
-            </w:r>
-          </w:p>
-        </w:tc>
-        <w:tc>
-          <w:tcPr>
-            <w:tcBorders>
-              <w:bottom w:val="single" w:sz="8" w:space="0" w:color="666666"/>
-              <w:top w:val="single" w:sz="8" w:space="0" w:color="666666"/>
-            </w:tcBorders>
-            <w:shd w:val="clear" w:color="auto" w:fill="FFFFFF"/>
-            <w:tcMar>
-              <w:top w:w="0" w:type="dxa"/>
-              <w:bottom w:w="0" w:type="dxa"/>
-              <w:left w:w="0" w:type="dxa"/>
-              <w:right w:w="0" w:type="dxa"/>
-            </w:tcMar>
-            <w:vAlign w:val="center"/>
-          </w:tcPr>
-          <w:p>
-            <w:pPr>
-              <w:jc w:val="center"/>
-              <w:spacing w:after="60" w:before="60" w:line="240"/>
-              <w:ind w:firstLine="0" w:left="60" w:right="60"/>
-            </w:pPr>
-            <w:r xmlns:w="http://schemas.openxmlformats.org/wordprocessingml/2006/main" xmlns:wp="http://schemas.openxmlformats.org/drawingml/2006/wordprocessingDrawing" xmlns:r="http://schemas.openxmlformats.org/officeDocument/2006/relationships" xmlns:w14="http://schemas.microsoft.com/office/word/2010/wordml">
-              <w:rPr>
-                <w:rFonts w:ascii="Arial" w:hAnsi="Arial" w:eastAsia="Arial" w:cs="Arial"/>
-                <w:sz w:val="22"/>
-                <w:szCs w:val="22"/>
-                <w:color w:val="000000"/>
-              </w:rPr>
-              <w:t xml:space="preserve">0.501</w:t>
+              <w:t xml:space="preserve">Herbivory before flowering (binary)</w:t>
+            </w:r>
+          </w:p>
+        </w:tc>
+        <w:tc>
+          <w:tcPr>
+            <w:tcBorders>
+              <w:bottom w:val="single" w:sz="8" w:space="0" w:color="666666"/>
+              <w:top w:val="single" w:sz="8" w:space="0" w:color="666666"/>
+            </w:tcBorders>
+            <w:shd w:val="clear" w:color="auto" w:fill="FFFFFF"/>
+            <w:tcMar>
+              <w:top w:w="0" w:type="dxa"/>
+              <w:bottom w:w="0" w:type="dxa"/>
+              <w:left w:w="0" w:type="dxa"/>
+              <w:right w:w="0" w:type="dxa"/>
+            </w:tcMar>
+            <w:vAlign w:val="center"/>
+          </w:tcPr>
+          <w:p>
+            <w:pPr>
+              <w:jc w:val="center"/>
+              <w:spacing w:after="60" w:before="60" w:line="240"/>
+              <w:ind w:firstLine="0" w:left="60" w:right="60"/>
+            </w:pPr>
+            <w:r xmlns:w="http://schemas.openxmlformats.org/wordprocessingml/2006/main" xmlns:wp="http://schemas.openxmlformats.org/drawingml/2006/wordprocessingDrawing" xmlns:r="http://schemas.openxmlformats.org/officeDocument/2006/relationships" xmlns:w14="http://schemas.microsoft.com/office/word/2010/wordml">
+              <w:rPr>
+                <w:rFonts w:ascii="Arial" w:hAnsi="Arial" w:eastAsia="Arial" w:cs="Arial"/>
+                <w:sz w:val="22"/>
+                <w:szCs w:val="22"/>
+                <w:color w:val="000000"/>
+              </w:rPr>
+              <w:t xml:space="preserve">0.497</w:t>
             </w:r>
           </w:p>
         </w:tc>
@@ -13494,7 +13494,7 @@
                 <w:szCs w:val="22"/>
                 <w:color w:val="000000"/>
               </w:rPr>
-              <w:t xml:space="preserve">0.845</w:t>
+              <w:t xml:space="preserve">0.796</w:t>
             </w:r>
           </w:p>
         </w:tc>
@@ -13564,39 +13564,39 @@
                 <w:szCs w:val="22"/>
                 <w:color w:val="000000"/>
               </w:rPr>
-              <w:t xml:space="preserve">Herbivory after flowering (quantitative)</w:t>
-            </w:r>
-          </w:p>
-        </w:tc>
-        <w:tc>
-          <w:tcPr>
-            <w:tcBorders>
-              <w:bottom w:val="single" w:sz="8" w:space="0" w:color="666666"/>
-              <w:top w:val="single" w:sz="8" w:space="0" w:color="666666"/>
-            </w:tcBorders>
-            <w:shd w:val="clear" w:color="auto" w:fill="FFFFFF"/>
-            <w:tcMar>
-              <w:top w:w="0" w:type="dxa"/>
-              <w:bottom w:w="0" w:type="dxa"/>
-              <w:left w:w="0" w:type="dxa"/>
-              <w:right w:w="0" w:type="dxa"/>
-            </w:tcMar>
-            <w:vAlign w:val="center"/>
-          </w:tcPr>
-          <w:p>
-            <w:pPr>
-              <w:jc w:val="center"/>
-              <w:spacing w:after="60" w:before="60" w:line="240"/>
-              <w:ind w:firstLine="0" w:left="60" w:right="60"/>
-            </w:pPr>
-            <w:r xmlns:w="http://schemas.openxmlformats.org/wordprocessingml/2006/main" xmlns:wp="http://schemas.openxmlformats.org/drawingml/2006/wordprocessingDrawing" xmlns:r="http://schemas.openxmlformats.org/officeDocument/2006/relationships" xmlns:w14="http://schemas.microsoft.com/office/word/2010/wordml">
-              <w:rPr>
-                <w:rFonts w:ascii="Arial" w:hAnsi="Arial" w:eastAsia="Arial" w:cs="Arial"/>
-                <w:sz w:val="22"/>
-                <w:szCs w:val="22"/>
-                <w:color w:val="000000"/>
-              </w:rPr>
-              <w:t xml:space="preserve">0.533</w:t>
+              <w:t xml:space="preserve">Inflorescences</w:t>
+            </w:r>
+          </w:p>
+        </w:tc>
+        <w:tc>
+          <w:tcPr>
+            <w:tcBorders>
+              <w:bottom w:val="single" w:sz="8" w:space="0" w:color="666666"/>
+              <w:top w:val="single" w:sz="8" w:space="0" w:color="666666"/>
+            </w:tcBorders>
+            <w:shd w:val="clear" w:color="auto" w:fill="FFFFFF"/>
+            <w:tcMar>
+              <w:top w:w="0" w:type="dxa"/>
+              <w:bottom w:w="0" w:type="dxa"/>
+              <w:left w:w="0" w:type="dxa"/>
+              <w:right w:w="0" w:type="dxa"/>
+            </w:tcMar>
+            <w:vAlign w:val="center"/>
+          </w:tcPr>
+          <w:p>
+            <w:pPr>
+              <w:jc w:val="center"/>
+              <w:spacing w:after="60" w:before="60" w:line="240"/>
+              <w:ind w:firstLine="0" w:left="60" w:right="60"/>
+            </w:pPr>
+            <w:r xmlns:w="http://schemas.openxmlformats.org/wordprocessingml/2006/main" xmlns:wp="http://schemas.openxmlformats.org/drawingml/2006/wordprocessingDrawing" xmlns:r="http://schemas.openxmlformats.org/officeDocument/2006/relationships" xmlns:w14="http://schemas.microsoft.com/office/word/2010/wordml">
+              <w:rPr>
+                <w:rFonts w:ascii="Arial" w:hAnsi="Arial" w:eastAsia="Arial" w:cs="Arial"/>
+                <w:sz w:val="22"/>
+                <w:szCs w:val="22"/>
+                <w:color w:val="000000"/>
+              </w:rPr>
+              <w:t xml:space="preserve">0.501</w:t>
             </w:r>
           </w:p>
         </w:tc>
@@ -13660,7 +13660,7 @@
                 <w:szCs w:val="22"/>
                 <w:color w:val="000000"/>
               </w:rPr>
-              <w:t xml:space="preserve">0.847</w:t>
+              <w:t xml:space="preserve">0.796</w:t>
             </w:r>
           </w:p>
         </w:tc>
@@ -13730,39 +13730,39 @@
                 <w:szCs w:val="22"/>
                 <w:color w:val="000000"/>
               </w:rPr>
-              <w:t xml:space="preserve">Weevil damage (binary)</w:t>
-            </w:r>
-          </w:p>
-        </w:tc>
-        <w:tc>
-          <w:tcPr>
-            <w:tcBorders>
-              <w:bottom w:val="single" w:sz="8" w:space="0" w:color="666666"/>
-              <w:top w:val="single" w:sz="8" w:space="0" w:color="666666"/>
-            </w:tcBorders>
-            <w:shd w:val="clear" w:color="auto" w:fill="FFFFFF"/>
-            <w:tcMar>
-              <w:top w:w="0" w:type="dxa"/>
-              <w:bottom w:w="0" w:type="dxa"/>
-              <w:left w:w="0" w:type="dxa"/>
-              <w:right w:w="0" w:type="dxa"/>
-            </w:tcMar>
-            <w:vAlign w:val="center"/>
-          </w:tcPr>
-          <w:p>
-            <w:pPr>
-              <w:jc w:val="center"/>
-              <w:spacing w:after="60" w:before="60" w:line="240"/>
-              <w:ind w:firstLine="0" w:left="60" w:right="60"/>
-            </w:pPr>
-            <w:r xmlns:w="http://schemas.openxmlformats.org/wordprocessingml/2006/main" xmlns:wp="http://schemas.openxmlformats.org/drawingml/2006/wordprocessingDrawing" xmlns:r="http://schemas.openxmlformats.org/officeDocument/2006/relationships" xmlns:w14="http://schemas.microsoft.com/office/word/2010/wordml">
-              <w:rPr>
-                <w:rFonts w:ascii="Arial" w:hAnsi="Arial" w:eastAsia="Arial" w:cs="Arial"/>
-                <w:sz w:val="22"/>
-                <w:szCs w:val="22"/>
-                <w:color w:val="000000"/>
-              </w:rPr>
-              <w:t xml:space="preserve">0.684</w:t>
+              <w:t xml:space="preserve">Herbivory after flowering (quantitative)</w:t>
+            </w:r>
+          </w:p>
+        </w:tc>
+        <w:tc>
+          <w:tcPr>
+            <w:tcBorders>
+              <w:bottom w:val="single" w:sz="8" w:space="0" w:color="666666"/>
+              <w:top w:val="single" w:sz="8" w:space="0" w:color="666666"/>
+            </w:tcBorders>
+            <w:shd w:val="clear" w:color="auto" w:fill="FFFFFF"/>
+            <w:tcMar>
+              <w:top w:w="0" w:type="dxa"/>
+              <w:bottom w:w="0" w:type="dxa"/>
+              <w:left w:w="0" w:type="dxa"/>
+              <w:right w:w="0" w:type="dxa"/>
+            </w:tcMar>
+            <w:vAlign w:val="center"/>
+          </w:tcPr>
+          <w:p>
+            <w:pPr>
+              <w:jc w:val="center"/>
+              <w:spacing w:after="60" w:before="60" w:line="240"/>
+              <w:ind w:firstLine="0" w:left="60" w:right="60"/>
+            </w:pPr>
+            <w:r xmlns:w="http://schemas.openxmlformats.org/wordprocessingml/2006/main" xmlns:wp="http://schemas.openxmlformats.org/drawingml/2006/wordprocessingDrawing" xmlns:r="http://schemas.openxmlformats.org/officeDocument/2006/relationships" xmlns:w14="http://schemas.microsoft.com/office/word/2010/wordml">
+              <w:rPr>
+                <w:rFonts w:ascii="Arial" w:hAnsi="Arial" w:eastAsia="Arial" w:cs="Arial"/>
+                <w:sz w:val="22"/>
+                <w:szCs w:val="22"/>
+                <w:color w:val="000000"/>
+              </w:rPr>
+              <w:t xml:space="preserve">0.533</w:t>
             </w:r>
           </w:p>
         </w:tc>
@@ -13826,7 +13826,7 @@
                 <w:szCs w:val="22"/>
                 <w:color w:val="000000"/>
               </w:rPr>
-              <w:t xml:space="preserve">0.983</w:t>
+              <w:t xml:space="preserve">0.800</w:t>
             </w:r>
           </w:p>
         </w:tc>
@@ -13896,39 +13896,39 @@
                 <w:szCs w:val="22"/>
                 <w:color w:val="000000"/>
               </w:rPr>
-              <w:t xml:space="preserve">Liriomyza asclepiadis abundance</w:t>
-            </w:r>
-          </w:p>
-        </w:tc>
-        <w:tc>
-          <w:tcPr>
-            <w:tcBorders>
-              <w:bottom w:val="single" w:sz="8" w:space="0" w:color="666666"/>
-              <w:top w:val="single" w:sz="8" w:space="0" w:color="666666"/>
-            </w:tcBorders>
-            <w:shd w:val="clear" w:color="auto" w:fill="FFFFFF"/>
-            <w:tcMar>
-              <w:top w:w="0" w:type="dxa"/>
-              <w:bottom w:w="0" w:type="dxa"/>
-              <w:left w:w="0" w:type="dxa"/>
-              <w:right w:w="0" w:type="dxa"/>
-            </w:tcMar>
-            <w:vAlign w:val="center"/>
-          </w:tcPr>
-          <w:p>
-            <w:pPr>
-              <w:jc w:val="center"/>
-              <w:spacing w:after="60" w:before="60" w:line="240"/>
-              <w:ind w:firstLine="0" w:left="60" w:right="60"/>
-            </w:pPr>
-            <w:r xmlns:w="http://schemas.openxmlformats.org/wordprocessingml/2006/main" xmlns:wp="http://schemas.openxmlformats.org/drawingml/2006/wordprocessingDrawing" xmlns:r="http://schemas.openxmlformats.org/officeDocument/2006/relationships" xmlns:w14="http://schemas.microsoft.com/office/word/2010/wordml">
-              <w:rPr>
-                <w:rFonts w:ascii="Arial" w:hAnsi="Arial" w:eastAsia="Arial" w:cs="Arial"/>
-                <w:sz w:val="22"/>
-                <w:szCs w:val="22"/>
-                <w:color w:val="000000"/>
-              </w:rPr>
-              <w:t xml:space="preserve">0.739</w:t>
+              <w:t xml:space="preserve">Weevil damage (binary)</w:t>
+            </w:r>
+          </w:p>
+        </w:tc>
+        <w:tc>
+          <w:tcPr>
+            <w:tcBorders>
+              <w:bottom w:val="single" w:sz="8" w:space="0" w:color="666666"/>
+              <w:top w:val="single" w:sz="8" w:space="0" w:color="666666"/>
+            </w:tcBorders>
+            <w:shd w:val="clear" w:color="auto" w:fill="FFFFFF"/>
+            <w:tcMar>
+              <w:top w:w="0" w:type="dxa"/>
+              <w:bottom w:w="0" w:type="dxa"/>
+              <w:left w:w="0" w:type="dxa"/>
+              <w:right w:w="0" w:type="dxa"/>
+            </w:tcMar>
+            <w:vAlign w:val="center"/>
+          </w:tcPr>
+          <w:p>
+            <w:pPr>
+              <w:jc w:val="center"/>
+              <w:spacing w:after="60" w:before="60" w:line="240"/>
+              <w:ind w:firstLine="0" w:left="60" w:right="60"/>
+            </w:pPr>
+            <w:r xmlns:w="http://schemas.openxmlformats.org/wordprocessingml/2006/main" xmlns:wp="http://schemas.openxmlformats.org/drawingml/2006/wordprocessingDrawing" xmlns:r="http://schemas.openxmlformats.org/officeDocument/2006/relationships" xmlns:w14="http://schemas.microsoft.com/office/word/2010/wordml">
+              <w:rPr>
+                <w:rFonts w:ascii="Arial" w:hAnsi="Arial" w:eastAsia="Arial" w:cs="Arial"/>
+                <w:sz w:val="22"/>
+                <w:szCs w:val="22"/>
+                <w:color w:val="000000"/>
+              </w:rPr>
+              <w:t xml:space="preserve">0.684</w:t>
             </w:r>
           </w:p>
         </w:tc>
@@ -13992,7 +13992,7 @@
                 <w:szCs w:val="22"/>
                 <w:color w:val="000000"/>
               </w:rPr>
-              <w:t xml:space="preserve">0.983</w:t>
+              <w:t xml:space="preserve">0.943</w:t>
             </w:r>
           </w:p>
         </w:tc>
@@ -14062,39 +14062,39 @@
                 <w:szCs w:val="22"/>
                 <w:color w:val="000000"/>
               </w:rPr>
-              <w:t xml:space="preserve">Follicles</w:t>
-            </w:r>
-          </w:p>
-        </w:tc>
-        <w:tc>
-          <w:tcPr>
-            <w:tcBorders>
-              <w:bottom w:val="single" w:sz="8" w:space="0" w:color="666666"/>
-              <w:top w:val="single" w:sz="8" w:space="0" w:color="666666"/>
-            </w:tcBorders>
-            <w:shd w:val="clear" w:color="auto" w:fill="FFFFFF"/>
-            <w:tcMar>
-              <w:top w:w="0" w:type="dxa"/>
-              <w:bottom w:w="0" w:type="dxa"/>
-              <w:left w:w="0" w:type="dxa"/>
-              <w:right w:w="0" w:type="dxa"/>
-            </w:tcMar>
-            <w:vAlign w:val="center"/>
-          </w:tcPr>
-          <w:p>
-            <w:pPr>
-              <w:jc w:val="center"/>
-              <w:spacing w:after="60" w:before="60" w:line="240"/>
-              <w:ind w:firstLine="0" w:left="60" w:right="60"/>
-            </w:pPr>
-            <w:r xmlns:w="http://schemas.openxmlformats.org/wordprocessingml/2006/main" xmlns:wp="http://schemas.openxmlformats.org/drawingml/2006/wordprocessingDrawing" xmlns:r="http://schemas.openxmlformats.org/officeDocument/2006/relationships" xmlns:w14="http://schemas.microsoft.com/office/word/2010/wordml">
-              <w:rPr>
-                <w:rFonts w:ascii="Arial" w:hAnsi="Arial" w:eastAsia="Arial" w:cs="Arial"/>
-                <w:sz w:val="22"/>
-                <w:szCs w:val="22"/>
-                <w:color w:val="000000"/>
-              </w:rPr>
-              <w:t xml:space="preserve">0.755</w:t>
+              <w:t xml:space="preserve">Labidomera clivicollis abundance</w:t>
+            </w:r>
+          </w:p>
+        </w:tc>
+        <w:tc>
+          <w:tcPr>
+            <w:tcBorders>
+              <w:bottom w:val="single" w:sz="8" w:space="0" w:color="666666"/>
+              <w:top w:val="single" w:sz="8" w:space="0" w:color="666666"/>
+            </w:tcBorders>
+            <w:shd w:val="clear" w:color="auto" w:fill="FFFFFF"/>
+            <w:tcMar>
+              <w:top w:w="0" w:type="dxa"/>
+              <w:bottom w:w="0" w:type="dxa"/>
+              <w:left w:w="0" w:type="dxa"/>
+              <w:right w:w="0" w:type="dxa"/>
+            </w:tcMar>
+            <w:vAlign w:val="center"/>
+          </w:tcPr>
+          <w:p>
+            <w:pPr>
+              <w:jc w:val="center"/>
+              <w:spacing w:after="60" w:before="60" w:line="240"/>
+              <w:ind w:firstLine="0" w:left="60" w:right="60"/>
+            </w:pPr>
+            <w:r xmlns:w="http://schemas.openxmlformats.org/wordprocessingml/2006/main" xmlns:wp="http://schemas.openxmlformats.org/drawingml/2006/wordprocessingDrawing" xmlns:r="http://schemas.openxmlformats.org/officeDocument/2006/relationships" xmlns:w14="http://schemas.microsoft.com/office/word/2010/wordml">
+              <w:rPr>
+                <w:rFonts w:ascii="Arial" w:hAnsi="Arial" w:eastAsia="Arial" w:cs="Arial"/>
+                <w:sz w:val="22"/>
+                <w:szCs w:val="22"/>
+                <w:color w:val="000000"/>
+              </w:rPr>
+              <w:t xml:space="preserve">0.725</w:t>
             </w:r>
           </w:p>
         </w:tc>
@@ -14158,7 +14158,7 @@
                 <w:szCs w:val="22"/>
                 <w:color w:val="000000"/>
               </w:rPr>
-              <w:t xml:space="preserve">0.983</w:t>
+              <w:t xml:space="preserve">0.943</w:t>
             </w:r>
           </w:p>
         </w:tc>
@@ -14228,39 +14228,39 @@
                 <w:szCs w:val="22"/>
                 <w:color w:val="000000"/>
               </w:rPr>
-              <w:t xml:space="preserve">Danaus plexippus abundance</w:t>
-            </w:r>
-          </w:p>
-        </w:tc>
-        <w:tc>
-          <w:tcPr>
-            <w:tcBorders>
-              <w:bottom w:val="single" w:sz="8" w:space="0" w:color="666666"/>
-              <w:top w:val="single" w:sz="8" w:space="0" w:color="666666"/>
-            </w:tcBorders>
-            <w:shd w:val="clear" w:color="auto" w:fill="FFFFFF"/>
-            <w:tcMar>
-              <w:top w:w="0" w:type="dxa"/>
-              <w:bottom w:w="0" w:type="dxa"/>
-              <w:left w:w="0" w:type="dxa"/>
-              <w:right w:w="0" w:type="dxa"/>
-            </w:tcMar>
-            <w:vAlign w:val="center"/>
-          </w:tcPr>
-          <w:p>
-            <w:pPr>
-              <w:jc w:val="center"/>
-              <w:spacing w:after="60" w:before="60" w:line="240"/>
-              <w:ind w:firstLine="0" w:left="60" w:right="60"/>
-            </w:pPr>
-            <w:r xmlns:w="http://schemas.openxmlformats.org/wordprocessingml/2006/main" xmlns:wp="http://schemas.openxmlformats.org/drawingml/2006/wordprocessingDrawing" xmlns:r="http://schemas.openxmlformats.org/officeDocument/2006/relationships" xmlns:w14="http://schemas.microsoft.com/office/word/2010/wordml">
-              <w:rPr>
-                <w:rFonts w:ascii="Arial" w:hAnsi="Arial" w:eastAsia="Arial" w:cs="Arial"/>
-                <w:sz w:val="22"/>
-                <w:szCs w:val="22"/>
-                <w:color w:val="000000"/>
-              </w:rPr>
-              <w:t xml:space="preserve">0.783</w:t>
+              <w:t xml:space="preserve">Liriomyza asclepiadis abundance</w:t>
+            </w:r>
+          </w:p>
+        </w:tc>
+        <w:tc>
+          <w:tcPr>
+            <w:tcBorders>
+              <w:bottom w:val="single" w:sz="8" w:space="0" w:color="666666"/>
+              <w:top w:val="single" w:sz="8" w:space="0" w:color="666666"/>
+            </w:tcBorders>
+            <w:shd w:val="clear" w:color="auto" w:fill="FFFFFF"/>
+            <w:tcMar>
+              <w:top w:w="0" w:type="dxa"/>
+              <w:bottom w:w="0" w:type="dxa"/>
+              <w:left w:w="0" w:type="dxa"/>
+              <w:right w:w="0" w:type="dxa"/>
+            </w:tcMar>
+            <w:vAlign w:val="center"/>
+          </w:tcPr>
+          <w:p>
+            <w:pPr>
+              <w:jc w:val="center"/>
+              <w:spacing w:after="60" w:before="60" w:line="240"/>
+              <w:ind w:firstLine="0" w:left="60" w:right="60"/>
+            </w:pPr>
+            <w:r xmlns:w="http://schemas.openxmlformats.org/wordprocessingml/2006/main" xmlns:wp="http://schemas.openxmlformats.org/drawingml/2006/wordprocessingDrawing" xmlns:r="http://schemas.openxmlformats.org/officeDocument/2006/relationships" xmlns:w14="http://schemas.microsoft.com/office/word/2010/wordml">
+              <w:rPr>
+                <w:rFonts w:ascii="Arial" w:hAnsi="Arial" w:eastAsia="Arial" w:cs="Arial"/>
+                <w:sz w:val="22"/>
+                <w:szCs w:val="22"/>
+                <w:color w:val="000000"/>
+              </w:rPr>
+              <w:t xml:space="preserve">0.739</w:t>
             </w:r>
           </w:p>
         </w:tc>
@@ -14324,7 +14324,7 @@
                 <w:szCs w:val="22"/>
                 <w:color w:val="000000"/>
               </w:rPr>
-              <w:t xml:space="preserve">0.983</w:t>
+              <w:t xml:space="preserve">0.943</w:t>
             </w:r>
           </w:p>
         </w:tc>
@@ -14394,39 +14394,39 @@
                 <w:szCs w:val="22"/>
                 <w:color w:val="000000"/>
               </w:rPr>
-              <w:t xml:space="preserve">Mortality</w:t>
-            </w:r>
-          </w:p>
-        </w:tc>
-        <w:tc>
-          <w:tcPr>
-            <w:tcBorders>
-              <w:bottom w:val="single" w:sz="8" w:space="0" w:color="666666"/>
-              <w:top w:val="single" w:sz="8" w:space="0" w:color="666666"/>
-            </w:tcBorders>
-            <w:shd w:val="clear" w:color="auto" w:fill="FFFFFF"/>
-            <w:tcMar>
-              <w:top w:w="0" w:type="dxa"/>
-              <w:bottom w:w="0" w:type="dxa"/>
-              <w:left w:w="0" w:type="dxa"/>
-              <w:right w:w="0" w:type="dxa"/>
-            </w:tcMar>
-            <w:vAlign w:val="center"/>
-          </w:tcPr>
-          <w:p>
-            <w:pPr>
-              <w:jc w:val="center"/>
-              <w:spacing w:after="60" w:before="60" w:line="240"/>
-              <w:ind w:firstLine="0" w:left="60" w:right="60"/>
-            </w:pPr>
-            <w:r xmlns:w="http://schemas.openxmlformats.org/wordprocessingml/2006/main" xmlns:wp="http://schemas.openxmlformats.org/drawingml/2006/wordprocessingDrawing" xmlns:r="http://schemas.openxmlformats.org/officeDocument/2006/relationships" xmlns:w14="http://schemas.microsoft.com/office/word/2010/wordml">
-              <w:rPr>
-                <w:rFonts w:ascii="Arial" w:hAnsi="Arial" w:eastAsia="Arial" w:cs="Arial"/>
-                <w:sz w:val="22"/>
-                <w:szCs w:val="22"/>
-                <w:color w:val="000000"/>
-              </w:rPr>
-              <w:t xml:space="preserve">0.803</w:t>
+              <w:t xml:space="preserve">Danaus plexippus abundance</w:t>
+            </w:r>
+          </w:p>
+        </w:tc>
+        <w:tc>
+          <w:tcPr>
+            <w:tcBorders>
+              <w:bottom w:val="single" w:sz="8" w:space="0" w:color="666666"/>
+              <w:top w:val="single" w:sz="8" w:space="0" w:color="666666"/>
+            </w:tcBorders>
+            <w:shd w:val="clear" w:color="auto" w:fill="FFFFFF"/>
+            <w:tcMar>
+              <w:top w:w="0" w:type="dxa"/>
+              <w:bottom w:w="0" w:type="dxa"/>
+              <w:left w:w="0" w:type="dxa"/>
+              <w:right w:w="0" w:type="dxa"/>
+            </w:tcMar>
+            <w:vAlign w:val="center"/>
+          </w:tcPr>
+          <w:p>
+            <w:pPr>
+              <w:jc w:val="center"/>
+              <w:spacing w:after="60" w:before="60" w:line="240"/>
+              <w:ind w:firstLine="0" w:left="60" w:right="60"/>
+            </w:pPr>
+            <w:r xmlns:w="http://schemas.openxmlformats.org/wordprocessingml/2006/main" xmlns:wp="http://schemas.openxmlformats.org/drawingml/2006/wordprocessingDrawing" xmlns:r="http://schemas.openxmlformats.org/officeDocument/2006/relationships" xmlns:w14="http://schemas.microsoft.com/office/word/2010/wordml">
+              <w:rPr>
+                <w:rFonts w:ascii="Arial" w:hAnsi="Arial" w:eastAsia="Arial" w:cs="Arial"/>
+                <w:sz w:val="22"/>
+                <w:szCs w:val="22"/>
+                <w:color w:val="000000"/>
+              </w:rPr>
+              <w:t xml:space="preserve">0.783</w:t>
             </w:r>
           </w:p>
         </w:tc>
@@ -14490,7 +14490,7 @@
                 <w:szCs w:val="22"/>
                 <w:color w:val="000000"/>
               </w:rPr>
-              <w:t xml:space="preserve">0.983</w:t>
+              <w:t xml:space="preserve">0.943</w:t>
             </w:r>
           </w:p>
         </w:tc>
@@ -14560,39 +14560,39 @@
                 <w:szCs w:val="22"/>
                 <w:color w:val="000000"/>
               </w:rPr>
-              <w:t xml:space="preserve">Latex exudation</w:t>
-            </w:r>
-          </w:p>
-        </w:tc>
-        <w:tc>
-          <w:tcPr>
-            <w:tcBorders>
-              <w:bottom w:val="single" w:sz="8" w:space="0" w:color="666666"/>
-              <w:top w:val="single" w:sz="8" w:space="0" w:color="666666"/>
-            </w:tcBorders>
-            <w:shd w:val="clear" w:color="auto" w:fill="FFFFFF"/>
-            <w:tcMar>
-              <w:top w:w="0" w:type="dxa"/>
-              <w:bottom w:w="0" w:type="dxa"/>
-              <w:left w:w="0" w:type="dxa"/>
-              <w:right w:w="0" w:type="dxa"/>
-            </w:tcMar>
-            <w:vAlign w:val="center"/>
-          </w:tcPr>
-          <w:p>
-            <w:pPr>
-              <w:jc w:val="center"/>
-              <w:spacing w:after="60" w:before="60" w:line="240"/>
-              <w:ind w:firstLine="0" w:left="60" w:right="60"/>
-            </w:pPr>
-            <w:r xmlns:w="http://schemas.openxmlformats.org/wordprocessingml/2006/main" xmlns:wp="http://schemas.openxmlformats.org/drawingml/2006/wordprocessingDrawing" xmlns:r="http://schemas.openxmlformats.org/officeDocument/2006/relationships" xmlns:w14="http://schemas.microsoft.com/office/word/2010/wordml">
-              <w:rPr>
-                <w:rFonts w:ascii="Arial" w:hAnsi="Arial" w:eastAsia="Arial" w:cs="Arial"/>
-                <w:sz w:val="22"/>
-                <w:szCs w:val="22"/>
-                <w:color w:val="000000"/>
-              </w:rPr>
-              <w:t xml:space="preserve">0.906</w:t>
+              <w:t xml:space="preserve">Mortality</w:t>
+            </w:r>
+          </w:p>
+        </w:tc>
+        <w:tc>
+          <w:tcPr>
+            <w:tcBorders>
+              <w:bottom w:val="single" w:sz="8" w:space="0" w:color="666666"/>
+              <w:top w:val="single" w:sz="8" w:space="0" w:color="666666"/>
+            </w:tcBorders>
+            <w:shd w:val="clear" w:color="auto" w:fill="FFFFFF"/>
+            <w:tcMar>
+              <w:top w:w="0" w:type="dxa"/>
+              <w:bottom w:w="0" w:type="dxa"/>
+              <w:left w:w="0" w:type="dxa"/>
+              <w:right w:w="0" w:type="dxa"/>
+            </w:tcMar>
+            <w:vAlign w:val="center"/>
+          </w:tcPr>
+          <w:p>
+            <w:pPr>
+              <w:jc w:val="center"/>
+              <w:spacing w:after="60" w:before="60" w:line="240"/>
+              <w:ind w:firstLine="0" w:left="60" w:right="60"/>
+            </w:pPr>
+            <w:r xmlns:w="http://schemas.openxmlformats.org/wordprocessingml/2006/main" xmlns:wp="http://schemas.openxmlformats.org/drawingml/2006/wordprocessingDrawing" xmlns:r="http://schemas.openxmlformats.org/officeDocument/2006/relationships" xmlns:w14="http://schemas.microsoft.com/office/word/2010/wordml">
+              <w:rPr>
+                <w:rFonts w:ascii="Arial" w:hAnsi="Arial" w:eastAsia="Arial" w:cs="Arial"/>
+                <w:sz w:val="22"/>
+                <w:szCs w:val="22"/>
+                <w:color w:val="000000"/>
+              </w:rPr>
+              <w:t xml:space="preserve">0.803</w:t>
             </w:r>
           </w:p>
         </w:tc>
@@ -14656,7 +14656,7 @@
                 <w:szCs w:val="22"/>
                 <w:color w:val="000000"/>
               </w:rPr>
-              <w:t xml:space="preserve">0.983</w:t>
+              <w:t xml:space="preserve">0.943</w:t>
             </w:r>
           </w:p>
         </w:tc>
@@ -14726,39 +14726,39 @@
                 <w:szCs w:val="22"/>
                 <w:color w:val="000000"/>
               </w:rPr>
-              <w:t xml:space="preserve">Pollinaria removed</w:t>
-            </w:r>
-          </w:p>
-        </w:tc>
-        <w:tc>
-          <w:tcPr>
-            <w:tcBorders>
-              <w:bottom w:val="single" w:sz="8" w:space="0" w:color="666666"/>
-              <w:top w:val="single" w:sz="8" w:space="0" w:color="666666"/>
-            </w:tcBorders>
-            <w:shd w:val="clear" w:color="auto" w:fill="FFFFFF"/>
-            <w:tcMar>
-              <w:top w:w="0" w:type="dxa"/>
-              <w:bottom w:w="0" w:type="dxa"/>
-              <w:left w:w="0" w:type="dxa"/>
-              <w:right w:w="0" w:type="dxa"/>
-            </w:tcMar>
-            <w:vAlign w:val="center"/>
-          </w:tcPr>
-          <w:p>
-            <w:pPr>
-              <w:jc w:val="center"/>
-              <w:spacing w:after="60" w:before="60" w:line="240"/>
-              <w:ind w:firstLine="0" w:left="60" w:right="60"/>
-            </w:pPr>
-            <w:r xmlns:w="http://schemas.openxmlformats.org/wordprocessingml/2006/main" xmlns:wp="http://schemas.openxmlformats.org/drawingml/2006/wordprocessingDrawing" xmlns:r="http://schemas.openxmlformats.org/officeDocument/2006/relationships" xmlns:w14="http://schemas.microsoft.com/office/word/2010/wordml">
-              <w:rPr>
-                <w:rFonts w:ascii="Arial" w:hAnsi="Arial" w:eastAsia="Arial" w:cs="Arial"/>
-                <w:sz w:val="22"/>
-                <w:szCs w:val="22"/>
-                <w:color w:val="000000"/>
-              </w:rPr>
-              <w:t xml:space="preserve">0.912</w:t>
+              <w:t xml:space="preserve">Latex exudation</w:t>
+            </w:r>
+          </w:p>
+        </w:tc>
+        <w:tc>
+          <w:tcPr>
+            <w:tcBorders>
+              <w:bottom w:val="single" w:sz="8" w:space="0" w:color="666666"/>
+              <w:top w:val="single" w:sz="8" w:space="0" w:color="666666"/>
+            </w:tcBorders>
+            <w:shd w:val="clear" w:color="auto" w:fill="FFFFFF"/>
+            <w:tcMar>
+              <w:top w:w="0" w:type="dxa"/>
+              <w:bottom w:w="0" w:type="dxa"/>
+              <w:left w:w="0" w:type="dxa"/>
+              <w:right w:w="0" w:type="dxa"/>
+            </w:tcMar>
+            <w:vAlign w:val="center"/>
+          </w:tcPr>
+          <w:p>
+            <w:pPr>
+              <w:jc w:val="center"/>
+              <w:spacing w:after="60" w:before="60" w:line="240"/>
+              <w:ind w:firstLine="0" w:left="60" w:right="60"/>
+            </w:pPr>
+            <w:r xmlns:w="http://schemas.openxmlformats.org/wordprocessingml/2006/main" xmlns:wp="http://schemas.openxmlformats.org/drawingml/2006/wordprocessingDrawing" xmlns:r="http://schemas.openxmlformats.org/officeDocument/2006/relationships" xmlns:w14="http://schemas.microsoft.com/office/word/2010/wordml">
+              <w:rPr>
+                <w:rFonts w:ascii="Arial" w:hAnsi="Arial" w:eastAsia="Arial" w:cs="Arial"/>
+                <w:sz w:val="22"/>
+                <w:szCs w:val="22"/>
+                <w:color w:val="000000"/>
+              </w:rPr>
+              <w:t xml:space="preserve">0.906</w:t>
             </w:r>
           </w:p>
         </w:tc>
@@ -14822,7 +14822,7 @@
                 <w:szCs w:val="22"/>
                 <w:color w:val="000000"/>
               </w:rPr>
-              <w:t xml:space="preserve">0.983</w:t>
+              <w:t xml:space="preserve">0.953</w:t>
             </w:r>
           </w:p>
         </w:tc>
@@ -14892,39 +14892,39 @@
                 <w:szCs w:val="22"/>
                 <w:color w:val="000000"/>
               </w:rPr>
-              <w:t xml:space="preserve">Date of first flower</w:t>
-            </w:r>
-          </w:p>
-        </w:tc>
-        <w:tc>
-          <w:tcPr>
-            <w:tcBorders>
-              <w:bottom w:val="single" w:sz="8" w:space="0" w:color="666666"/>
-              <w:top w:val="single" w:sz="8" w:space="0" w:color="666666"/>
-            </w:tcBorders>
-            <w:shd w:val="clear" w:color="auto" w:fill="FFFFFF"/>
-            <w:tcMar>
-              <w:top w:w="0" w:type="dxa"/>
-              <w:bottom w:w="0" w:type="dxa"/>
-              <w:left w:w="0" w:type="dxa"/>
-              <w:right w:w="0" w:type="dxa"/>
-            </w:tcMar>
-            <w:vAlign w:val="center"/>
-          </w:tcPr>
-          <w:p>
-            <w:pPr>
-              <w:jc w:val="center"/>
-              <w:spacing w:after="60" w:before="60" w:line="240"/>
-              <w:ind w:firstLine="0" w:left="60" w:right="60"/>
-            </w:pPr>
-            <w:r xmlns:w="http://schemas.openxmlformats.org/wordprocessingml/2006/main" xmlns:wp="http://schemas.openxmlformats.org/drawingml/2006/wordprocessingDrawing" xmlns:r="http://schemas.openxmlformats.org/officeDocument/2006/relationships" xmlns:w14="http://schemas.microsoft.com/office/word/2010/wordml">
-              <w:rPr>
-                <w:rFonts w:ascii="Arial" w:hAnsi="Arial" w:eastAsia="Arial" w:cs="Arial"/>
-                <w:sz w:val="22"/>
-                <w:szCs w:val="22"/>
-                <w:color w:val="000000"/>
-              </w:rPr>
-              <w:t xml:space="preserve">0.939</w:t>
+              <w:t xml:space="preserve">Pollinaria removed</w:t>
+            </w:r>
+          </w:p>
+        </w:tc>
+        <w:tc>
+          <w:tcPr>
+            <w:tcBorders>
+              <w:bottom w:val="single" w:sz="8" w:space="0" w:color="666666"/>
+              <w:top w:val="single" w:sz="8" w:space="0" w:color="666666"/>
+            </w:tcBorders>
+            <w:shd w:val="clear" w:color="auto" w:fill="FFFFFF"/>
+            <w:tcMar>
+              <w:top w:w="0" w:type="dxa"/>
+              <w:bottom w:w="0" w:type="dxa"/>
+              <w:left w:w="0" w:type="dxa"/>
+              <w:right w:w="0" w:type="dxa"/>
+            </w:tcMar>
+            <w:vAlign w:val="center"/>
+          </w:tcPr>
+          <w:p>
+            <w:pPr>
+              <w:jc w:val="center"/>
+              <w:spacing w:after="60" w:before="60" w:line="240"/>
+              <w:ind w:firstLine="0" w:left="60" w:right="60"/>
+            </w:pPr>
+            <w:r xmlns:w="http://schemas.openxmlformats.org/wordprocessingml/2006/main" xmlns:wp="http://schemas.openxmlformats.org/drawingml/2006/wordprocessingDrawing" xmlns:r="http://schemas.openxmlformats.org/officeDocument/2006/relationships" xmlns:w14="http://schemas.microsoft.com/office/word/2010/wordml">
+              <w:rPr>
+                <w:rFonts w:ascii="Arial" w:hAnsi="Arial" w:eastAsia="Arial" w:cs="Arial"/>
+                <w:sz w:val="22"/>
+                <w:szCs w:val="22"/>
+                <w:color w:val="000000"/>
+              </w:rPr>
+              <w:t xml:space="preserve">0.912</w:t>
             </w:r>
           </w:p>
         </w:tc>
@@ -14988,7 +14988,7 @@
                 <w:szCs w:val="22"/>
                 <w:color w:val="000000"/>
               </w:rPr>
-              <w:t xml:space="preserve">0.983</w:t>
+              <w:t xml:space="preserve">0.953</w:t>
             </w:r>
           </w:p>
         </w:tc>
@@ -15058,7 +15058,71 @@
                 <w:szCs w:val="22"/>
                 <w:color w:val="000000"/>
               </w:rPr>
-              <w:t xml:space="preserve">Height before flowering</w:t>
+              <w:t xml:space="preserve">Date of first flower</w:t>
+            </w:r>
+          </w:p>
+        </w:tc>
+        <w:tc>
+          <w:tcPr>
+            <w:tcBorders>
+              <w:bottom w:val="single" w:sz="8" w:space="0" w:color="666666"/>
+              <w:top w:val="single" w:sz="8" w:space="0" w:color="666666"/>
+            </w:tcBorders>
+            <w:shd w:val="clear" w:color="auto" w:fill="FFFFFF"/>
+            <w:tcMar>
+              <w:top w:w="0" w:type="dxa"/>
+              <w:bottom w:w="0" w:type="dxa"/>
+              <w:left w:w="0" w:type="dxa"/>
+              <w:right w:w="0" w:type="dxa"/>
+            </w:tcMar>
+            <w:vAlign w:val="center"/>
+          </w:tcPr>
+          <w:p>
+            <w:pPr>
+              <w:jc w:val="center"/>
+              <w:spacing w:after="60" w:before="60" w:line="240"/>
+              <w:ind w:firstLine="0" w:left="60" w:right="60"/>
+            </w:pPr>
+            <w:r xmlns:w="http://schemas.openxmlformats.org/wordprocessingml/2006/main" xmlns:wp="http://schemas.openxmlformats.org/drawingml/2006/wordprocessingDrawing" xmlns:r="http://schemas.openxmlformats.org/officeDocument/2006/relationships" xmlns:w14="http://schemas.microsoft.com/office/word/2010/wordml">
+              <w:rPr>
+                <w:rFonts w:ascii="Arial" w:hAnsi="Arial" w:eastAsia="Arial" w:cs="Arial"/>
+                <w:sz w:val="22"/>
+                <w:szCs w:val="22"/>
+                <w:color w:val="000000"/>
+              </w:rPr>
+              <w:t xml:space="preserve">0.939</w:t>
+            </w:r>
+          </w:p>
+        </w:tc>
+        <w:tc>
+          <w:tcPr>
+            <w:tcBorders>
+              <w:bottom w:val="single" w:sz="8" w:space="0" w:color="666666"/>
+              <w:top w:val="single" w:sz="8" w:space="0" w:color="666666"/>
+            </w:tcBorders>
+            <w:shd w:val="clear" w:color="auto" w:fill="FFFFFF"/>
+            <w:tcMar>
+              <w:top w:w="0" w:type="dxa"/>
+              <w:bottom w:w="0" w:type="dxa"/>
+              <w:left w:w="0" w:type="dxa"/>
+              <w:right w:w="0" w:type="dxa"/>
+            </w:tcMar>
+            <w:vAlign w:val="center"/>
+          </w:tcPr>
+          <w:p>
+            <w:pPr>
+              <w:jc w:val="center"/>
+              <w:spacing w:after="60" w:before="60" w:line="240"/>
+              <w:ind w:firstLine="0" w:left="60" w:right="60"/>
+            </w:pPr>
+            <w:r xmlns:w="http://schemas.openxmlformats.org/wordprocessingml/2006/main" xmlns:wp="http://schemas.openxmlformats.org/drawingml/2006/wordprocessingDrawing" xmlns:r="http://schemas.openxmlformats.org/officeDocument/2006/relationships" xmlns:w14="http://schemas.microsoft.com/office/word/2010/wordml">
+              <w:rPr>
+                <w:rFonts w:ascii="Arial" w:hAnsi="Arial" w:eastAsia="Arial" w:cs="Arial"/>
+                <w:sz w:val="22"/>
+                <w:szCs w:val="22"/>
+                <w:color w:val="000000"/>
+              </w:rPr>
+              <w:t xml:space="preserve">1</w:t>
             </w:r>
           </w:p>
         </w:tc>
@@ -15091,70 +15155,6 @@
                 <w:color w:val="000000"/>
               </w:rPr>
               <w:t xml:space="preserve">0.953</w:t>
-            </w:r>
-          </w:p>
-        </w:tc>
-        <w:tc>
-          <w:tcPr>
-            <w:tcBorders>
-              <w:bottom w:val="single" w:sz="8" w:space="0" w:color="666666"/>
-              <w:top w:val="single" w:sz="8" w:space="0" w:color="666666"/>
-            </w:tcBorders>
-            <w:shd w:val="clear" w:color="auto" w:fill="FFFFFF"/>
-            <w:tcMar>
-              <w:top w:w="0" w:type="dxa"/>
-              <w:bottom w:w="0" w:type="dxa"/>
-              <w:left w:w="0" w:type="dxa"/>
-              <w:right w:w="0" w:type="dxa"/>
-            </w:tcMar>
-            <w:vAlign w:val="center"/>
-          </w:tcPr>
-          <w:p>
-            <w:pPr>
-              <w:jc w:val="center"/>
-              <w:spacing w:after="60" w:before="60" w:line="240"/>
-              <w:ind w:firstLine="0" w:left="60" w:right="60"/>
-            </w:pPr>
-            <w:r xmlns:w="http://schemas.openxmlformats.org/wordprocessingml/2006/main" xmlns:wp="http://schemas.openxmlformats.org/drawingml/2006/wordprocessingDrawing" xmlns:r="http://schemas.openxmlformats.org/officeDocument/2006/relationships" xmlns:w14="http://schemas.microsoft.com/office/word/2010/wordml">
-              <w:rPr>
-                <w:rFonts w:ascii="Arial" w:hAnsi="Arial" w:eastAsia="Arial" w:cs="Arial"/>
-                <w:sz w:val="22"/>
-                <w:szCs w:val="22"/>
-                <w:color w:val="000000"/>
-              </w:rPr>
-              <w:t xml:space="preserve">1</w:t>
-            </w:r>
-          </w:p>
-        </w:tc>
-        <w:tc>
-          <w:tcPr>
-            <w:tcBorders>
-              <w:bottom w:val="single" w:sz="8" w:space="0" w:color="666666"/>
-              <w:top w:val="single" w:sz="8" w:space="0" w:color="666666"/>
-            </w:tcBorders>
-            <w:shd w:val="clear" w:color="auto" w:fill="FFFFFF"/>
-            <w:tcMar>
-              <w:top w:w="0" w:type="dxa"/>
-              <w:bottom w:w="0" w:type="dxa"/>
-              <w:left w:w="0" w:type="dxa"/>
-              <w:right w:w="0" w:type="dxa"/>
-            </w:tcMar>
-            <w:vAlign w:val="center"/>
-          </w:tcPr>
-          <w:p>
-            <w:pPr>
-              <w:jc w:val="center"/>
-              <w:spacing w:after="60" w:before="60" w:line="240"/>
-              <w:ind w:firstLine="0" w:left="60" w:right="60"/>
-            </w:pPr>
-            <w:r xmlns:w="http://schemas.openxmlformats.org/wordprocessingml/2006/main" xmlns:wp="http://schemas.openxmlformats.org/drawingml/2006/wordprocessingDrawing" xmlns:r="http://schemas.openxmlformats.org/officeDocument/2006/relationships" xmlns:w14="http://schemas.microsoft.com/office/word/2010/wordml">
-              <w:rPr>
-                <w:rFonts w:ascii="Arial" w:hAnsi="Arial" w:eastAsia="Arial" w:cs="Arial"/>
-                <w:sz w:val="22"/>
-                <w:szCs w:val="22"/>
-                <w:color w:val="000000"/>
-              </w:rPr>
-              <w:t xml:space="preserve">0.983</w:t>
             </w:r>
           </w:p>
         </w:tc>
@@ -15224,39 +15224,39 @@
                 <w:szCs w:val="22"/>
                 <w:color w:val="000000"/>
               </w:rPr>
-              <w:t xml:space="preserve">Labidomera clivicollis abundance</w:t>
-            </w:r>
-          </w:p>
-        </w:tc>
-        <w:tc>
-          <w:tcPr>
-            <w:tcBorders>
-              <w:bottom w:val="single" w:sz="8" w:space="0" w:color="666666"/>
-              <w:top w:val="single" w:sz="8" w:space="0" w:color="666666"/>
-            </w:tcBorders>
-            <w:shd w:val="clear" w:color="auto" w:fill="FFFFFF"/>
-            <w:tcMar>
-              <w:top w:w="0" w:type="dxa"/>
-              <w:bottom w:w="0" w:type="dxa"/>
-              <w:left w:w="0" w:type="dxa"/>
-              <w:right w:w="0" w:type="dxa"/>
-            </w:tcMar>
-            <w:vAlign w:val="center"/>
-          </w:tcPr>
-          <w:p>
-            <w:pPr>
-              <w:jc w:val="center"/>
-              <w:spacing w:after="60" w:before="60" w:line="240"/>
-              <w:ind w:firstLine="0" w:left="60" w:right="60"/>
-            </w:pPr>
-            <w:r xmlns:w="http://schemas.openxmlformats.org/wordprocessingml/2006/main" xmlns:wp="http://schemas.openxmlformats.org/drawingml/2006/wordprocessingDrawing" xmlns:r="http://schemas.openxmlformats.org/officeDocument/2006/relationships" xmlns:w14="http://schemas.microsoft.com/office/word/2010/wordml">
-              <w:rPr>
-                <w:rFonts w:ascii="Arial" w:hAnsi="Arial" w:eastAsia="Arial" w:cs="Arial"/>
-                <w:sz w:val="22"/>
-                <w:szCs w:val="22"/>
-                <w:color w:val="000000"/>
-              </w:rPr>
-              <w:t xml:space="preserve">0.983</w:t>
+              <w:t xml:space="preserve">Height before flowering</w:t>
+            </w:r>
+          </w:p>
+        </w:tc>
+        <w:tc>
+          <w:tcPr>
+            <w:tcBorders>
+              <w:bottom w:val="single" w:sz="8" w:space="0" w:color="666666"/>
+              <w:top w:val="single" w:sz="8" w:space="0" w:color="666666"/>
+            </w:tcBorders>
+            <w:shd w:val="clear" w:color="auto" w:fill="FFFFFF"/>
+            <w:tcMar>
+              <w:top w:w="0" w:type="dxa"/>
+              <w:bottom w:w="0" w:type="dxa"/>
+              <w:left w:w="0" w:type="dxa"/>
+              <w:right w:w="0" w:type="dxa"/>
+            </w:tcMar>
+            <w:vAlign w:val="center"/>
+          </w:tcPr>
+          <w:p>
+            <w:pPr>
+              <w:jc w:val="center"/>
+              <w:spacing w:after="60" w:before="60" w:line="240"/>
+              <w:ind w:firstLine="0" w:left="60" w:right="60"/>
+            </w:pPr>
+            <w:r xmlns:w="http://schemas.openxmlformats.org/wordprocessingml/2006/main" xmlns:wp="http://schemas.openxmlformats.org/drawingml/2006/wordprocessingDrawing" xmlns:r="http://schemas.openxmlformats.org/officeDocument/2006/relationships" xmlns:w14="http://schemas.microsoft.com/office/word/2010/wordml">
+              <w:rPr>
+                <w:rFonts w:ascii="Arial" w:hAnsi="Arial" w:eastAsia="Arial" w:cs="Arial"/>
+                <w:sz w:val="22"/>
+                <w:szCs w:val="22"/>
+                <w:color w:val="000000"/>
+              </w:rPr>
+              <w:t xml:space="preserve">0.953</w:t>
             </w:r>
           </w:p>
         </w:tc>
@@ -15320,7 +15320,7 @@
                 <w:szCs w:val="22"/>
                 <w:color w:val="000000"/>
               </w:rPr>
-              <w:t xml:space="preserve">0.983</w:t>
+              <w:t xml:space="preserve">0.953</w:t>
             </w:r>
           </w:p>
         </w:tc>

</xml_diff>